<commit_message>
more comments, bug fixes, and final report
</commit_message>
<xml_diff>
--- a/ESE224 Final Report.docx
+++ b/ESE224 Final Report.docx
@@ -1,6 +1,6 @@
 
 <file path=word/document.xml><?xml version="1.0" encoding="utf-8"?>
-<w:document xmlns:wpc="http://schemas.microsoft.com/office/word/2010/wordprocessingCanvas" xmlns:cx="http://schemas.microsoft.com/office/drawing/2014/chartex" xmlns:cx1="http://schemas.microsoft.com/office/drawing/2015/9/8/chartex" xmlns:cx2="http://schemas.microsoft.com/office/drawing/2015/10/21/chartex" xmlns:cx3="http://schemas.microsoft.com/office/drawing/2016/5/9/chartex" xmlns:cx4="http://schemas.microsoft.com/office/drawing/2016/5/10/chartex" xmlns:cx5="http://schemas.microsoft.com/office/drawing/2016/5/11/chartex" xmlns:cx6="http://schemas.microsoft.com/office/drawing/2016/5/12/chartex" xmlns:cx7="http://schemas.microsoft.com/office/drawing/2016/5/13/chartex" xmlns:cx8="http://schemas.microsoft.com/office/drawing/2016/5/14/chartex" xmlns:mc="http://schemas.openxmlformats.org/markup-compatibility/2006" xmlns:aink="http://schemas.microsoft.com/office/drawing/2016/ink" xmlns:am3d="http://schemas.microsoft.com/office/drawing/2017/model3d" xmlns:o="urn:schemas-microsoft-com:office:office" xmlns:r="http://schemas.openxmlformats.org/officeDocument/2006/relationships" xmlns:m="http://schemas.openxmlformats.org/officeDocument/2006/math" xmlns:v="urn:schemas-microsoft-com:vml" xmlns:wp14="http://schemas.microsoft.com/office/word/2010/wordprocessingDrawing" xmlns:wp="http://schemas.openxmlformats.org/drawingml/2006/wordprocessingDrawing" xmlns:w10="urn:schemas-microsoft-com:office:word" xmlns:w="http://schemas.openxmlformats.org/wordprocessingml/2006/main" xmlns:w14="http://schemas.microsoft.com/office/word/2010/wordml" xmlns:w15="http://schemas.microsoft.com/office/word/2012/wordml" xmlns:w16cex="http://schemas.microsoft.com/office/word/2018/wordml/cex" xmlns:w16cid="http://schemas.microsoft.com/office/word/2016/wordml/cid" xmlns:w16="http://schemas.microsoft.com/office/word/2018/wordml" xmlns:w16se="http://schemas.microsoft.com/office/word/2015/wordml/symex" xmlns:wpg="http://schemas.microsoft.com/office/word/2010/wordprocessingGroup" xmlns:wpi="http://schemas.microsoft.com/office/word/2010/wordprocessingInk" xmlns:wne="http://schemas.microsoft.com/office/word/2006/wordml" xmlns:wps="http://schemas.microsoft.com/office/word/2010/wordprocessingShape" mc:Ignorable="w14 w15 w16se w16cid w16 w16cex wp14">
+<w:document xmlns:wpc="http://schemas.microsoft.com/office/word/2010/wordprocessingCanvas" xmlns:cx="http://schemas.microsoft.com/office/drawing/2014/chartex" xmlns:mc="http://schemas.openxmlformats.org/markup-compatibility/2006" xmlns:o="urn:schemas-microsoft-com:office:office" xmlns:r="http://schemas.openxmlformats.org/officeDocument/2006/relationships" xmlns:m="http://schemas.openxmlformats.org/officeDocument/2006/math" xmlns:v="urn:schemas-microsoft-com:vml" xmlns:wp14="http://schemas.microsoft.com/office/word/2010/wordprocessingDrawing" xmlns:wp="http://schemas.openxmlformats.org/drawingml/2006/wordprocessingDrawing" xmlns:w10="urn:schemas-microsoft-com:office:word" xmlns:w="http://schemas.openxmlformats.org/wordprocessingml/2006/main" xmlns:w14="http://schemas.microsoft.com/office/word/2010/wordml" xmlns:w15="http://schemas.microsoft.com/office/word/2012/wordml" xmlns:w16se="http://schemas.microsoft.com/office/word/2015/wordml/symex" xmlns:wpg="http://schemas.microsoft.com/office/word/2010/wordprocessingGroup" xmlns:wpi="http://schemas.microsoft.com/office/word/2010/wordprocessingInk" xmlns:wne="http://schemas.microsoft.com/office/word/2006/wordml" xmlns:wps="http://schemas.microsoft.com/office/word/2010/wordprocessingShape" mc:Ignorable="w14 w15 w16se wp14">
   <w:body>
     <w:p>
       <w:r>
@@ -211,6 +211,187 @@
       <w:r>
         <w:t>This returns the book.</w:t>
       </w:r>
+    </w:p>
+    <w:p>
+      <w:pPr>
+        <w:ind w:firstLine="720"/>
+      </w:pPr>
+      <w:r>
+        <w:t xml:space="preserve">In order to login, the system asks for a username and password. The password is masked to protect the user’s credentials. The system then takes the username and checks the library’s vectors for students, teachers, and librarians. </w:t>
+      </w:r>
+      <w:r>
+        <w:t>The system also keeps track of the type of user as well as the index of the user in that specific user vector. This allows the system to use functions on the correct user. After the system has logged the user in, it displays the menu and displays the options for each user.</w:t>
+      </w:r>
+      <w:r>
+        <w:t xml:space="preserve"> </w:t>
+      </w:r>
+      <w:r>
+        <w:t xml:space="preserve">For the inputs on the main menu for each user, it uses an overloaded function in the user class. That means that there is a base, generic menu for a user and a different menu for the derived classes. </w:t>
+      </w:r>
+    </w:p>
+    <w:p>
+      <w:pPr>
+        <w:ind w:firstLine="720"/>
+      </w:pPr>
+      <w:r>
+        <w:t xml:space="preserve">In order for the user to change do anything in the system, they input a number signifying what action they want the system to do. </w:t>
+      </w:r>
+      <w:r>
+        <w:t>The system also checks what type of user they are in order to accept different types of commands for a reader or a librarian.</w:t>
+      </w:r>
+      <w:r>
+        <w:t xml:space="preserve"> Each command also has a different case for if the user is a student or a teacher.</w:t>
+      </w:r>
+    </w:p>
+    <w:p>
+      <w:pPr>
+        <w:ind w:firstLine="720"/>
+      </w:pPr>
+      <w:r>
+        <w:t xml:space="preserve">Borrowing a book requires the user to input a value for the </w:t>
+      </w:r>
+      <w:r>
+        <w:t>ISBN of the book</w:t>
+      </w:r>
+      <w:r>
+        <w:t xml:space="preserve"> they wish to </w:t>
+      </w:r>
+      <w:r>
+        <w:t>borrow</w:t>
+      </w:r>
+      <w:r>
+        <w:t xml:space="preserve">. The system checks if the </w:t>
+      </w:r>
+      <w:r>
+        <w:t xml:space="preserve">ISBN </w:t>
+      </w:r>
+      <w:r>
+        <w:t xml:space="preserve">is of a book that exists and ends the function if the </w:t>
+      </w:r>
+      <w:r>
+        <w:t>ISBN</w:t>
+      </w:r>
+      <w:r>
+        <w:t xml:space="preserve"> is invalid. </w:t>
+      </w:r>
+      <w:r>
+        <w:t>It also checks through all the copies for if it has already been borrowed by the user.</w:t>
+      </w:r>
+      <w:r>
+        <w:t xml:space="preserve"> It also checks if the user has any overdue books to stop them from borrowing.</w:t>
+      </w:r>
+      <w:r>
+        <w:t xml:space="preserve"> It then checks for any available copy to borrow and sets the appropriate information in the copy of the book as well</w:t>
+      </w:r>
+      <w:r>
+        <w:t xml:space="preserve"> as adds it into the user’s borrowed vector.</w:t>
+      </w:r>
+      <w:r>
+        <w:t xml:space="preserve"> It also works </w:t>
+      </w:r>
+      <w:r>
+        <w:t>if the user is the first one on the reserve list.</w:t>
+      </w:r>
+    </w:p>
+    <w:p>
+      <w:pPr>
+        <w:ind w:firstLine="720"/>
+      </w:pPr>
+      <w:r>
+        <w:t>Returning a book requires the user to input a value for the id of the copy they wish to return.</w:t>
+      </w:r>
+      <w:r>
+        <w:t xml:space="preserve"> </w:t>
+      </w:r>
+      <w:r>
+        <w:t xml:space="preserve">It checks if book being returned is overdue and gives a penalty to the user. If the penalties </w:t>
+      </w:r>
+      <w:r>
+        <w:t>are</w:t>
+      </w:r>
+      <w:r>
+        <w:t xml:space="preserve"> a multiple </w:t>
+      </w:r>
+      <w:r>
+        <w:lastRenderedPageBreak/>
+        <w:t xml:space="preserve">of 5, </w:t>
+      </w:r>
+      <w:r>
+        <w:t>it reduces the maxCopies by 1.</w:t>
+      </w:r>
+      <w:r>
+        <w:t xml:space="preserve"> It resets all the information in the copy and the user. After all that, it gives a poll to the user on whether they enjoyed the book or not.</w:t>
+      </w:r>
+    </w:p>
+    <w:p>
+      <w:pPr>
+        <w:ind w:firstLine="720"/>
+      </w:pPr>
+      <w:r>
+        <w:t>Reserving a book requires the user</w:t>
+      </w:r>
+      <w:r>
+        <w:t xml:space="preserve"> to input a value for the ISBN of the book they wish to reserve.</w:t>
+      </w:r>
+      <w:r>
+        <w:t xml:space="preserve"> </w:t>
+      </w:r>
+      <w:r>
+        <w:t>It checks if the ISBN</w:t>
+      </w:r>
+      <w:r>
+        <w:t xml:space="preserve"> for validity and</w:t>
+      </w:r>
+      <w:r>
+        <w:t xml:space="preserve"> also checks i</w:t>
+      </w:r>
+      <w:r>
+        <w:t>f a user has reserved the book to which it stops the command.</w:t>
+      </w:r>
+      <w:r>
+        <w:t xml:space="preserve"> It adds the user to the reserve list and puts the user in the copy if they are the only reserve there.</w:t>
+      </w:r>
+      <w:r>
+        <w:t xml:space="preserve"> </w:t>
+      </w:r>
+    </w:p>
+    <w:p>
+      <w:pPr>
+        <w:ind w:firstLine="720"/>
+      </w:pPr>
+      <w:r>
+        <w:t>Cancelling a reserve requires the user to input a value for the ISBN of the book they wish to cancel the reserve.</w:t>
+      </w:r>
+      <w:r>
+        <w:t xml:space="preserve"> It checks for the validity of the ISBN and erases the user from the reserve list.</w:t>
+      </w:r>
+      <w:r>
+        <w:t xml:space="preserve"> </w:t>
+      </w:r>
+      <w:r>
+        <w:t>If there is no reserve left, it returns the reserve in the copy to the default state.</w:t>
+      </w:r>
+    </w:p>
+    <w:p>
+      <w:pPr>
+        <w:ind w:firstLine="720"/>
+      </w:pPr>
+      <w:r>
+        <w:t xml:space="preserve">Renewing requires the user to input an id for the book they wish to renew. </w:t>
+      </w:r>
+      <w:r>
+        <w:t>The system checks for if it is inside their borrowed copies vector and adds another instance of the maxBorrowingPeriod.</w:t>
+      </w:r>
+      <w:r>
+        <w:t xml:space="preserve"> </w:t>
+      </w:r>
+    </w:p>
+    <w:p>
+      <w:pPr>
+        <w:ind w:firstLine="720"/>
+      </w:pPr>
+      <w:bookmarkStart w:id="0" w:name="_GoBack"/>
+      <w:bookmarkEnd w:id="0"/>
     </w:p>
     <w:sectPr>
       <w:pgSz w:w="12240" w:h="15840"/>
@@ -223,7 +404,7 @@
 </file>
 
 <file path=word/styles.xml><?xml version="1.0" encoding="utf-8"?>
-<w:styles xmlns:mc="http://schemas.openxmlformats.org/markup-compatibility/2006" xmlns:r="http://schemas.openxmlformats.org/officeDocument/2006/relationships" xmlns:w="http://schemas.openxmlformats.org/wordprocessingml/2006/main" xmlns:w14="http://schemas.microsoft.com/office/word/2010/wordml" xmlns:w15="http://schemas.microsoft.com/office/word/2012/wordml" xmlns:w16cex="http://schemas.microsoft.com/office/word/2018/wordml/cex" xmlns:w16cid="http://schemas.microsoft.com/office/word/2016/wordml/cid" xmlns:w16="http://schemas.microsoft.com/office/word/2018/wordml" xmlns:w16se="http://schemas.microsoft.com/office/word/2015/wordml/symex" mc:Ignorable="w14 w15 w16se w16cid w16 w16cex">
+<w:styles xmlns:mc="http://schemas.openxmlformats.org/markup-compatibility/2006" xmlns:r="http://schemas.openxmlformats.org/officeDocument/2006/relationships" xmlns:w="http://schemas.openxmlformats.org/wordprocessingml/2006/main" xmlns:w14="http://schemas.microsoft.com/office/word/2010/wordml" xmlns:w15="http://schemas.microsoft.com/office/word/2012/wordml" xmlns:w16se="http://schemas.microsoft.com/office/word/2015/wordml/symex" mc:Ignorable="w14 w15 w16se">
   <w:docDefaults>
     <w:rPrDefault>
       <w:rPr>
@@ -239,7 +420,7 @@
       </w:pPr>
     </w:pPrDefault>
   </w:docDefaults>
-  <w:latentStyles w:defLockedState="0" w:defUIPriority="99" w:defSemiHidden="0" w:defUnhideWhenUsed="0" w:defQFormat="0" w:count="376">
+  <w:latentStyles w:defLockedState="0" w:defUIPriority="99" w:defSemiHidden="0" w:defUnhideWhenUsed="0" w:defQFormat="0" w:count="371">
     <w:lsdException w:name="Normal" w:uiPriority="0" w:qFormat="1"/>
     <w:lsdException w:name="heading 1" w:uiPriority="9" w:qFormat="1"/>
     <w:lsdException w:name="heading 2" w:semiHidden="1" w:uiPriority="9" w:unhideWhenUsed="1" w:qFormat="1"/>
@@ -611,11 +792,6 @@
     <w:lsdException w:name="List Table 5 Dark Accent 6" w:uiPriority="50"/>
     <w:lsdException w:name="List Table 6 Colorful Accent 6" w:uiPriority="51"/>
     <w:lsdException w:name="List Table 7 Colorful Accent 6" w:uiPriority="52"/>
-    <w:lsdException w:name="Mention" w:semiHidden="1" w:unhideWhenUsed="1"/>
-    <w:lsdException w:name="Smart Hyperlink" w:semiHidden="1" w:unhideWhenUsed="1"/>
-    <w:lsdException w:name="Hashtag" w:semiHidden="1" w:unhideWhenUsed="1"/>
-    <w:lsdException w:name="Unresolved Mention" w:semiHidden="1" w:unhideWhenUsed="1"/>
-    <w:lsdException w:name="Smart Link" w:semiHidden="1" w:unhideWhenUsed="1"/>
   </w:latentStyles>
   <w:style w:type="paragraph" w:default="1" w:styleId="Normal">
     <w:name w:val="Normal"/>

</xml_diff>